<commit_message>
Aggiornamento casi d'uso RAD e diagrammi
</commit_message>
<xml_diff>
--- a/Sequence Diagrams Antonio Spera.docx
+++ b/Sequence Diagrams Antonio Spera.docx
@@ -2,6 +2,14 @@
 <file path=word/document.xml><?xml version="1.0" encoding="utf-8"?>
 <w:document xmlns:wpc="http://schemas.microsoft.com/office/word/2010/wordprocessingCanvas" xmlns:cx="http://schemas.microsoft.com/office/drawing/2014/chartex" xmlns:cx1="http://schemas.microsoft.com/office/drawing/2015/9/8/chartex" xmlns:cx2="http://schemas.microsoft.com/office/drawing/2015/10/21/chartex" xmlns:cx3="http://schemas.microsoft.com/office/drawing/2016/5/9/chartex" xmlns:cx4="http://schemas.microsoft.com/office/drawing/2016/5/10/chartex" xmlns:cx5="http://schemas.microsoft.com/office/drawing/2016/5/11/chartex" xmlns:cx6="http://schemas.microsoft.com/office/drawing/2016/5/12/chartex" xmlns:cx7="http://schemas.microsoft.com/office/drawing/2016/5/13/chartex" xmlns:cx8="http://schemas.microsoft.com/office/drawing/2016/5/14/chartex" xmlns:mc="http://schemas.openxmlformats.org/markup-compatibility/2006" xmlns:aink="http://schemas.microsoft.com/office/drawing/2016/ink" xmlns:am3d="http://schemas.microsoft.com/office/drawing/2017/model3d" xmlns:o="urn:schemas-microsoft-com:office:office" xmlns:r="http://schemas.openxmlformats.org/officeDocument/2006/relationships" xmlns:m="http://schemas.openxmlformats.org/officeDocument/2006/math" xmlns:v="urn:schemas-microsoft-com:vml" xmlns:wp14="http://schemas.microsoft.com/office/word/2010/wordprocessingDrawing" xmlns:wp="http://schemas.openxmlformats.org/drawingml/2006/wordprocessingDrawing" xmlns:w10="urn:schemas-microsoft-com:office:word" xmlns:w="http://schemas.openxmlformats.org/wordprocessingml/2006/main" xmlns:w14="http://schemas.microsoft.com/office/word/2010/wordml" xmlns:w15="http://schemas.microsoft.com/office/word/2012/wordml" xmlns:w16cid="http://schemas.microsoft.com/office/word/2016/wordml/cid" xmlns:w16se="http://schemas.microsoft.com/office/word/2015/wordml/symex" xmlns:wpg="http://schemas.microsoft.com/office/word/2010/wordprocessingGroup" xmlns:wpi="http://schemas.microsoft.com/office/word/2010/wordprocessingInk" xmlns:wne="http://schemas.microsoft.com/office/word/2006/wordml" xmlns:wps="http://schemas.microsoft.com/office/word/2010/wordprocessingShape" mc:Ignorable="w14 w15 w16se w16cid wp14">
   <w:body>
+    <w:p>
+      <w:pPr>
+        <w:ind w:left="-567" w:hanging="567"/>
+        <w:rPr>
+          <w:noProof/>
+        </w:rPr>
+      </w:pPr>
+    </w:p>
     <w:p>
       <w:pPr>
         <w:ind w:left="-567" w:hanging="567"/>
@@ -303,7 +311,6 @@
     <w:p/>
     <w:p>
       <w:r>
-        <w:lastRenderedPageBreak/>
         <w:t>Acquista prodotto</w:t>
       </w:r>
     </w:p>
@@ -432,10 +439,7 @@
         <w:t>formCart</w:t>
       </w:r>
       <w:r>
-        <w:t xml:space="preserve">, </w:t>
-      </w:r>
-      <w:r>
-        <w:t>permette di visualizzare i prodotti presenti nel carrello</w:t>
+        <w:t>, permette di visualizzare i prodotti presenti nel carrello</w:t>
       </w:r>
     </w:p>
     <w:p>
@@ -453,10 +457,7 @@
         <w:t>Checkout</w:t>
       </w:r>
       <w:r>
-        <w:t xml:space="preserve">, </w:t>
-      </w:r>
-      <w:r>
-        <w:t>form usato per l’input dell’ informazione per l’acquisto quando viene premuto il bottone checkout del formCart</w:t>
+        <w:t>, form usato per l’input dell’ informazione per l’acquisto quando viene premuto il bottone checkout del formCart</w:t>
       </w:r>
     </w:p>
     <w:p>
@@ -474,10 +475,7 @@
         <w:t>riepilogoOrdine</w:t>
       </w:r>
       <w:r>
-        <w:t xml:space="preserve">, contiene le informazioni </w:t>
-      </w:r>
-      <w:r>
-        <w:t>relative all’ordine</w:t>
+        <w:t>, contiene le informazioni relative all’ordine</w:t>
       </w:r>
       <w:r>
         <w:t xml:space="preserve"> un bottone per annullare l’ordine, un bottone per confermare l’ordine. Invia i dati al &lt;&lt;Control&gt;&gt; ordineControl</w:t>

</xml_diff>

<commit_message>
Aggiornato RAD e sequence diagrams
</commit_message>
<xml_diff>
--- a/Sequence Diagrams Antonio Spera.docx
+++ b/Sequence Diagrams Antonio Spera.docx
@@ -369,13 +369,14 @@
       <w:pPr>
         <w:ind w:hanging="851"/>
       </w:pPr>
+      <w:bookmarkStart w:id="0" w:name="_GoBack"/>
       <w:r>
         <w:rPr>
           <w:noProof/>
         </w:rPr>
         <w:drawing>
-          <wp:inline distT="0" distB="0" distL="0" distR="0" wp14:anchorId="493C92C6" wp14:editId="28943D11">
-            <wp:extent cx="6120130" cy="3914775"/>
+          <wp:inline distT="0" distB="0" distL="0" distR="0" wp14:anchorId="493C92C6" wp14:editId="77D6528A">
+            <wp:extent cx="7658100" cy="3914775"/>
             <wp:effectExtent l="0" t="0" r="0" b="9525"/>
             <wp:docPr id="4" name="Immagine 4"/>
             <wp:cNvGraphicFramePr>
@@ -403,7 +404,7 @@
                   <pic:spPr>
                     <a:xfrm>
                       <a:off x="0" y="0"/>
-                      <a:ext cx="6120130" cy="3914775"/>
+                      <a:ext cx="7658100" cy="3914775"/>
                     </a:xfrm>
                     <a:prstGeom prst="rect">
                       <a:avLst/>
@@ -415,6 +416,7 @@
           </wp:inline>
         </w:drawing>
       </w:r>
+      <w:bookmarkEnd w:id="0"/>
     </w:p>
     <w:p/>
     <w:p>
@@ -575,8 +577,6 @@
       <w:r>
         <w:t>’entity</w:t>
       </w:r>
-      <w:bookmarkStart w:id="0" w:name="_GoBack"/>
-      <w:bookmarkEnd w:id="0"/>
       <w:r>
         <w:t xml:space="preserve"> ordine</w:t>
       </w:r>

</xml_diff>

<commit_message>
Aggiunti Sequence Diagrams RAD
</commit_message>
<xml_diff>
--- a/Sequence Diagrams Antonio Spera.docx
+++ b/Sequence Diagrams Antonio Spera.docx
@@ -51,10 +51,10 @@
           <w:noProof/>
         </w:rPr>
         <w:drawing>
-          <wp:inline distT="0" distB="0" distL="0" distR="0" wp14:anchorId="46E65925" wp14:editId="312A83D2">
-            <wp:extent cx="8281670" cy="4289176"/>
-            <wp:effectExtent l="0" t="0" r="5080" b="0"/>
-            <wp:docPr id="3" name="Immagine 3"/>
+          <wp:inline distT="0" distB="0" distL="0" distR="0" wp14:anchorId="1AAC997F" wp14:editId="5B696E2B">
+            <wp:extent cx="7851093" cy="2946400"/>
+            <wp:effectExtent l="0" t="0" r="0" b="6350"/>
+            <wp:docPr id="7" name="Immagine 7"/>
             <wp:cNvGraphicFramePr>
               <a:graphicFrameLocks xmlns:a="http://schemas.openxmlformats.org/drawingml/2006/main" noChangeAspect="1"/>
             </wp:cNvGraphicFramePr>
@@ -62,7 +62,7 @@
               <a:graphicData uri="http://schemas.openxmlformats.org/drawingml/2006/picture">
                 <pic:pic xmlns:pic="http://schemas.openxmlformats.org/drawingml/2006/picture">
                   <pic:nvPicPr>
-                    <pic:cNvPr id="3" name="Sequence Diagram Aggiungi prodotto al carrello.PNG"/>
+                    <pic:cNvPr id="7" name="Sequence Diagram Aggiungi prodotto al carrello.PNG"/>
                     <pic:cNvPicPr/>
                   </pic:nvPicPr>
                   <pic:blipFill>
@@ -80,7 +80,7 @@
                   <pic:spPr>
                     <a:xfrm>
                       <a:off x="0" y="0"/>
-                      <a:ext cx="8336565" cy="4317607"/>
+                      <a:ext cx="7874574" cy="2955212"/>
                     </a:xfrm>
                     <a:prstGeom prst="rect">
                       <a:avLst/>
@@ -95,8 +95,10 @@
     </w:p>
     <w:p>
       <w:pPr>
-        <w:ind w:left="-567" w:hanging="567"/>
-      </w:pPr>
+        <w:ind w:left="-567"/>
+        <w:jc w:val="both"/>
+      </w:pPr>
+      <w:bookmarkStart w:id="0" w:name="_Hlk498684161"/>
       <w:r>
         <w:rPr>
           <w:b/>
@@ -114,6 +116,7 @@
           <w:ilvl w:val="0"/>
           <w:numId w:val="2"/>
         </w:numPr>
+        <w:jc w:val="both"/>
         <w:rPr>
           <w:b/>
         </w:rPr>
@@ -137,6 +140,7 @@
     <w:p>
       <w:pPr>
         <w:ind w:left="-567" w:hanging="567"/>
+        <w:jc w:val="both"/>
       </w:pPr>
       <w:r>
         <w:tab/>
@@ -158,6 +162,7 @@
           <w:ilvl w:val="0"/>
           <w:numId w:val="1"/>
         </w:numPr>
+        <w:jc w:val="both"/>
       </w:pPr>
       <w:r>
         <w:rPr>
@@ -176,12 +181,13 @@
           <w:ilvl w:val="0"/>
           <w:numId w:val="1"/>
         </w:numPr>
-      </w:pPr>
-      <w:r>
-        <w:rPr>
-          <w:b/>
-        </w:rPr>
-        <w:t>Prodotti</w:t>
+        <w:jc w:val="both"/>
+      </w:pPr>
+      <w:r>
+        <w:rPr>
+          <w:b/>
+        </w:rPr>
+        <w:t>formProdotti</w:t>
       </w:r>
       <w:r>
         <w:t xml:space="preserve">, è la pagina che permette di visualizzare tutti i prodotti risultati dalla ricerca </w:t>
@@ -194,6 +200,7 @@
           <w:ilvl w:val="0"/>
           <w:numId w:val="1"/>
         </w:numPr>
+        <w:jc w:val="both"/>
       </w:pPr>
       <w:r>
         <w:rPr>
@@ -208,6 +215,7 @@
     <w:p>
       <w:pPr>
         <w:ind w:left="-204" w:hanging="363"/>
+        <w:jc w:val="both"/>
         <w:rPr>
           <w:b/>
         </w:rPr>
@@ -226,6 +234,7 @@
           <w:ilvl w:val="0"/>
           <w:numId w:val="3"/>
         </w:numPr>
+        <w:jc w:val="both"/>
         <w:rPr>
           <w:b/>
         </w:rPr>
@@ -243,16 +252,13 @@
         <w:t>passa le informazioni all’entity, da cui riceve la lista dei prodotti</w:t>
       </w:r>
       <w:r>
-        <w:t xml:space="preserve">. Crea il &lt;&lt;Boundary&gt;&gt; </w:t>
-      </w:r>
-      <w:r>
-        <w:t>paginaP</w:t>
-      </w:r>
-      <w:r>
-        <w:t>rodotti</w:t>
-      </w:r>
-      <w:r>
-        <w:t xml:space="preserve"> e gli passa la lista dei prodotti</w:t>
+        <w:t xml:space="preserve">. Passa la </w:t>
+      </w:r>
+      <w:r>
+        <w:t xml:space="preserve"> lista dei prodotti</w:t>
+      </w:r>
+      <w:r>
+        <w:t xml:space="preserve"> al &lt;&lt;boundary&gt;&gt; formProdotti. </w:t>
       </w:r>
     </w:p>
     <w:p>
@@ -262,33 +268,26 @@
           <w:ilvl w:val="0"/>
           <w:numId w:val="3"/>
         </w:numPr>
-        <w:rPr>
-          <w:b/>
-        </w:rPr>
-      </w:pPr>
-      <w:r>
-        <w:rPr>
-          <w:b/>
-        </w:rPr>
-        <w:t xml:space="preserve">carrelloControl </w:t>
-      </w:r>
-      <w:r>
-        <w:t xml:space="preserve">ha il compito di prelevare l’informazione dal &lt;&lt;Boundary&gt;&gt; paginaProdotto, crea l’oggetto cart e aggiunge il prodotto al cart. </w:t>
-      </w:r>
-    </w:p>
-    <w:p>
-      <w:pPr>
-        <w:pStyle w:val="Paragrafoelenco"/>
-        <w:ind w:left="153"/>
-        <w:rPr>
-          <w:b/>
-        </w:rPr>
-      </w:pPr>
+        <w:jc w:val="both"/>
+        <w:rPr>
+          <w:b/>
+        </w:rPr>
+      </w:pPr>
+      <w:r>
+        <w:rPr>
+          <w:b/>
+        </w:rPr>
+        <w:t>carrelloControl</w:t>
+      </w:r>
+      <w:r>
+        <w:t xml:space="preserve"> riceve l’oggetto prodotto , aggiunge il prodotto al carrello e notifica l’inserimento del prodotto.</w:t>
+      </w:r>
     </w:p>
     <w:p>
       <w:pPr>
         <w:pStyle w:val="Paragrafoelenco"/>
         <w:ind w:left="153" w:hanging="720"/>
+        <w:jc w:val="both"/>
         <w:rPr>
           <w:b/>
         </w:rPr>
@@ -307,6 +306,7 @@
           <w:ilvl w:val="0"/>
           <w:numId w:val="3"/>
         </w:numPr>
+        <w:jc w:val="both"/>
         <w:rPr>
           <w:b/>
         </w:rPr>
@@ -328,6 +328,7 @@
           <w:ilvl w:val="0"/>
           <w:numId w:val="3"/>
         </w:numPr>
+        <w:jc w:val="both"/>
         <w:rPr>
           <w:b/>
         </w:rPr>
@@ -348,6 +349,7 @@
         <w:t xml:space="preserve"> relative al carrello.</w:t>
       </w:r>
     </w:p>
+    <w:bookmarkEnd w:id="0"/>
     <w:p>
       <w:pPr>
         <w:pStyle w:val="Paragrafoelenco"/>
@@ -360,8 +362,11 @@
     <w:p/>
     <w:p/>
     <w:p/>
-    <w:p>
-      <w:r>
+    <w:p/>
+    <w:p/>
+    <w:p>
+      <w:r>
+        <w:lastRenderedPageBreak/>
         <w:t>Acquista prodotto</w:t>
       </w:r>
     </w:p>
@@ -369,16 +374,15 @@
       <w:pPr>
         <w:ind w:hanging="851"/>
       </w:pPr>
-      <w:bookmarkStart w:id="0" w:name="_GoBack"/>
       <w:r>
         <w:rPr>
           <w:noProof/>
         </w:rPr>
         <w:drawing>
-          <wp:inline distT="0" distB="0" distL="0" distR="0" wp14:anchorId="493C92C6" wp14:editId="77D6528A">
-            <wp:extent cx="7658100" cy="3914775"/>
-            <wp:effectExtent l="0" t="0" r="0" b="9525"/>
-            <wp:docPr id="4" name="Immagine 4"/>
+          <wp:inline distT="0" distB="0" distL="0" distR="0" wp14:anchorId="2AE1878B" wp14:editId="38C12481">
+            <wp:extent cx="7391400" cy="2998586"/>
+            <wp:effectExtent l="0" t="0" r="0" b="0"/>
+            <wp:docPr id="6" name="Immagine 6"/>
             <wp:cNvGraphicFramePr>
               <a:graphicFrameLocks xmlns:a="http://schemas.openxmlformats.org/drawingml/2006/main" noChangeAspect="1"/>
             </wp:cNvGraphicFramePr>
@@ -386,7 +390,7 @@
               <a:graphicData uri="http://schemas.openxmlformats.org/drawingml/2006/picture">
                 <pic:pic xmlns:pic="http://schemas.openxmlformats.org/drawingml/2006/picture">
                   <pic:nvPicPr>
-                    <pic:cNvPr id="4" name="Sequence Diagram Acquista prodotto.PNG"/>
+                    <pic:cNvPr id="6" name="Sequence Diagram Acquista prodotto.PNG"/>
                     <pic:cNvPicPr/>
                   </pic:nvPicPr>
                   <pic:blipFill>
@@ -404,7 +408,7 @@
                   <pic:spPr>
                     <a:xfrm>
                       <a:off x="0" y="0"/>
-                      <a:ext cx="7658100" cy="3914775"/>
+                      <a:ext cx="7431090" cy="3014688"/>
                     </a:xfrm>
                     <a:prstGeom prst="rect">
                       <a:avLst/>
@@ -416,13 +420,14 @@
           </wp:inline>
         </w:drawing>
       </w:r>
-      <w:bookmarkEnd w:id="0"/>
     </w:p>
     <w:p/>
     <w:p>
       <w:pPr>
         <w:ind w:left="-567"/>
-      </w:pPr>
+        <w:jc w:val="both"/>
+      </w:pPr>
+      <w:bookmarkStart w:id="1" w:name="_Hlk498684247"/>
       <w:r>
         <w:rPr>
           <w:b/>
@@ -440,6 +445,7 @@
           <w:ilvl w:val="0"/>
           <w:numId w:val="2"/>
         </w:numPr>
+        <w:jc w:val="both"/>
         <w:rPr>
           <w:b/>
         </w:rPr>
@@ -463,6 +469,7 @@
     <w:p>
       <w:pPr>
         <w:ind w:left="-567" w:hanging="567"/>
+        <w:jc w:val="both"/>
       </w:pPr>
       <w:r>
         <w:tab/>
@@ -484,6 +491,7 @@
           <w:ilvl w:val="0"/>
           <w:numId w:val="1"/>
         </w:numPr>
+        <w:jc w:val="both"/>
       </w:pPr>
       <w:r>
         <w:rPr>
@@ -502,7 +510,14 @@
           <w:ilvl w:val="0"/>
           <w:numId w:val="1"/>
         </w:numPr>
-      </w:pPr>
+        <w:jc w:val="both"/>
+      </w:pPr>
+      <w:r>
+        <w:rPr>
+          <w:b/>
+        </w:rPr>
+        <w:t>pagina</w:t>
+      </w:r>
       <w:r>
         <w:rPr>
           <w:b/>
@@ -520,6 +535,7 @@
           <w:ilvl w:val="0"/>
           <w:numId w:val="1"/>
         </w:numPr>
+        <w:jc w:val="both"/>
       </w:pPr>
       <w:r>
         <w:rPr>
@@ -536,7 +552,27 @@
     </w:p>
     <w:p>
       <w:pPr>
+        <w:pStyle w:val="Paragrafoelenco"/>
+        <w:numPr>
+          <w:ilvl w:val="0"/>
+          <w:numId w:val="1"/>
+        </w:numPr>
+        <w:jc w:val="both"/>
+      </w:pPr>
+      <w:r>
+        <w:rPr>
+          <w:b/>
+        </w:rPr>
+        <w:t xml:space="preserve">ordineConfermato, </w:t>
+      </w:r>
+      <w:r>
+        <w:t xml:space="preserve">pagina che notifica l’avvenuto ordine </w:t>
+      </w:r>
+    </w:p>
+    <w:p>
+      <w:pPr>
         <w:ind w:left="-204" w:hanging="363"/>
+        <w:jc w:val="both"/>
         <w:rPr>
           <w:b/>
         </w:rPr>
@@ -555,6 +591,7 @@
           <w:ilvl w:val="0"/>
           <w:numId w:val="3"/>
         </w:numPr>
+        <w:jc w:val="both"/>
         <w:rPr>
           <w:b/>
         </w:rPr>
@@ -581,22 +618,17 @@
         <w:t xml:space="preserve"> ordine</w:t>
       </w:r>
       <w:r>
-        <w:t xml:space="preserve">. </w:t>
-      </w:r>
-    </w:p>
-    <w:p>
-      <w:pPr>
-        <w:pStyle w:val="Paragrafoelenco"/>
-        <w:ind w:left="153"/>
-        <w:rPr>
-          <w:b/>
-        </w:rPr>
-      </w:pPr>
+        <w:t>, che poi passa alla pagina riepilogoOrdine.</w:t>
+      </w:r>
+      <w:r>
+        <w:t xml:space="preserve"> </w:t>
+      </w:r>
     </w:p>
     <w:p>
       <w:pPr>
         <w:pStyle w:val="Paragrafoelenco"/>
         <w:ind w:left="153" w:hanging="720"/>
+        <w:jc w:val="both"/>
         <w:rPr>
           <w:b/>
         </w:rPr>
@@ -615,6 +647,31 @@
           <w:ilvl w:val="0"/>
           <w:numId w:val="3"/>
         </w:numPr>
+        <w:jc w:val="both"/>
+        <w:rPr>
+          <w:b/>
+        </w:rPr>
+      </w:pPr>
+      <w:r>
+        <w:rPr>
+          <w:b/>
+        </w:rPr>
+        <w:t xml:space="preserve">ordineModel </w:t>
+      </w:r>
+      <w:r>
+        <w:t>salva l’ordine all’interno del database</w:t>
+      </w:r>
+      <w:bookmarkStart w:id="2" w:name="_GoBack"/>
+      <w:bookmarkEnd w:id="2"/>
+    </w:p>
+    <w:p>
+      <w:pPr>
+        <w:pStyle w:val="Paragrafoelenco"/>
+        <w:numPr>
+          <w:ilvl w:val="0"/>
+          <w:numId w:val="3"/>
+        </w:numPr>
+        <w:jc w:val="both"/>
         <w:rPr>
           <w:b/>
         </w:rPr>
@@ -644,6 +701,7 @@
         <w:t>all’ordine</w:t>
       </w:r>
     </w:p>
+    <w:bookmarkEnd w:id="1"/>
     <w:p/>
     <w:sectPr>
       <w:pgSz w:w="11906" w:h="16838"/>
@@ -823,7 +881,7 @@
   <w:abstractNum w:abstractNumId="1" w15:restartNumberingAfterBreak="0">
     <w:nsid w:val="4925562C"/>
     <w:multiLevelType w:val="hybridMultilevel"/>
-    <w:tmpl w:val="78B40754"/>
+    <w:tmpl w:val="E3468748"/>
     <w:lvl w:ilvl="0" w:tplc="04100001">
       <w:start w:val="1"/>
       <w:numFmt w:val="bullet"/>

</xml_diff>

<commit_message>
Corretto Sequence Diagrams acquista prodotto
</commit_message>
<xml_diff>
--- a/Sequence Diagrams Antonio Spera.docx
+++ b/Sequence Diagrams Antonio Spera.docx
@@ -379,10 +379,10 @@
           <w:noProof/>
         </w:rPr>
         <w:drawing>
-          <wp:inline distT="0" distB="0" distL="0" distR="0" wp14:anchorId="2AE1878B" wp14:editId="38C12481">
-            <wp:extent cx="7391400" cy="2998586"/>
-            <wp:effectExtent l="0" t="0" r="0" b="0"/>
-            <wp:docPr id="6" name="Immagine 6"/>
+          <wp:inline distT="0" distB="0" distL="0" distR="0" wp14:anchorId="03ADEA32" wp14:editId="2E8A5D27">
+            <wp:extent cx="7370233" cy="3097058"/>
+            <wp:effectExtent l="0" t="0" r="2540" b="8255"/>
+            <wp:docPr id="2" name="Immagine 2"/>
             <wp:cNvGraphicFramePr>
               <a:graphicFrameLocks xmlns:a="http://schemas.openxmlformats.org/drawingml/2006/main" noChangeAspect="1"/>
             </wp:cNvGraphicFramePr>
@@ -390,7 +390,7 @@
               <a:graphicData uri="http://schemas.openxmlformats.org/drawingml/2006/picture">
                 <pic:pic xmlns:pic="http://schemas.openxmlformats.org/drawingml/2006/picture">
                   <pic:nvPicPr>
-                    <pic:cNvPr id="6" name="Sequence Diagram Acquista prodotto.PNG"/>
+                    <pic:cNvPr id="2" name="Sequence Diagram Acquista prodotto.PNG"/>
                     <pic:cNvPicPr/>
                   </pic:nvPicPr>
                   <pic:blipFill>
@@ -408,7 +408,7 @@
                   <pic:spPr>
                     <a:xfrm>
                       <a:off x="0" y="0"/>
-                      <a:ext cx="7431090" cy="3014688"/>
+                      <a:ext cx="7420212" cy="3118060"/>
                     </a:xfrm>
                     <a:prstGeom prst="rect">
                       <a:avLst/>
@@ -420,14 +420,15 @@
           </wp:inline>
         </w:drawing>
       </w:r>
-    </w:p>
-    <w:p/>
+      <w:bookmarkStart w:id="1" w:name="_GoBack"/>
+      <w:bookmarkEnd w:id="1"/>
+    </w:p>
     <w:p>
       <w:pPr>
         <w:ind w:left="-567"/>
         <w:jc w:val="both"/>
       </w:pPr>
-      <w:bookmarkStart w:id="1" w:name="_Hlk498684247"/>
+      <w:bookmarkStart w:id="2" w:name="_Hlk498684247"/>
       <w:r>
         <w:rPr>
           <w:b/>
@@ -661,8 +662,6 @@
       <w:r>
         <w:t>salva l’ordine all’interno del database</w:t>
       </w:r>
-      <w:bookmarkStart w:id="2" w:name="_GoBack"/>
-      <w:bookmarkEnd w:id="2"/>
     </w:p>
     <w:p>
       <w:pPr>
@@ -701,7 +700,7 @@
         <w:t>all’ordine</w:t>
       </w:r>
     </w:p>
-    <w:bookmarkEnd w:id="1"/>
+    <w:bookmarkEnd w:id="2"/>
     <w:p/>
     <w:sectPr>
       <w:pgSz w:w="11906" w:h="16838"/>

</xml_diff>